<commit_message>
Modifica delle ore 16:05
</commit_message>
<xml_diff>
--- a/GIT how to.docx
+++ b/GIT how to.docx
@@ -1559,17 +1559,17 @@
           <w:szCs w:val="28"/>
         </w:rPr>
       </w:pPr>
+      <w:r>
+        <w:rPr>
+          <w:rFonts w:ascii="Times New Roman" w:hAnsi="Times New Roman" w:cs="Times New Roman"/>
+          <w:i/>
+          <w:sz w:val="28"/>
+          <w:szCs w:val="28"/>
+        </w:rPr>
+        <w:t>16:05</w:t>
+      </w:r>
       <w:bookmarkStart w:id="0" w:name="_GoBack"/>
       <w:bookmarkEnd w:id="0"/>
-      <w:r>
-        <w:rPr>
-          <w:rFonts w:ascii="Times New Roman" w:hAnsi="Times New Roman" w:cs="Times New Roman"/>
-          <w:i/>
-          <w:sz w:val="28"/>
-          <w:szCs w:val="28"/>
-        </w:rPr>
-        <w:t>15:56</w:t>
-      </w:r>
     </w:p>
     <w:sectPr>
       <w:pgSz w:w="11906" w:h="16838"/>

</xml_diff>